<commit_message>
Final commit final project and finished prompts word docs
</commit_message>
<xml_diff>
--- a/Jack Sweeney Ai prompts 4.docx
+++ b/Jack Sweeney Ai prompts 4.docx
@@ -2,6 +2,11 @@
 <file path=word/document.xml><?xml version="1.0" encoding="utf-8"?>
 <w:document xmlns:wpc="http://schemas.microsoft.com/office/word/2010/wordprocessingCanvas" xmlns:cx="http://schemas.microsoft.com/office/drawing/2014/chartex" xmlns:cx1="http://schemas.microsoft.com/office/drawing/2015/9/8/chartex" xmlns:cx2="http://schemas.microsoft.com/office/drawing/2015/10/21/chartex" xmlns:cx3="http://schemas.microsoft.com/office/drawing/2016/5/9/chartex" xmlns:cx4="http://schemas.microsoft.com/office/drawing/2016/5/10/chartex" xmlns:cx5="http://schemas.microsoft.com/office/drawing/2016/5/11/chartex" xmlns:cx6="http://schemas.microsoft.com/office/drawing/2016/5/12/chartex" xmlns:cx7="http://schemas.microsoft.com/office/drawing/2016/5/13/chartex" xmlns:cx8="http://schemas.microsoft.com/office/drawing/2016/5/14/chartex" xmlns:mc="http://schemas.openxmlformats.org/markup-compatibility/2006" xmlns:aink="http://schemas.microsoft.com/office/drawing/2016/ink" xmlns:am3d="http://schemas.microsoft.com/office/drawing/2017/model3d" xmlns:o="urn:schemas-microsoft-com:office:office" xmlns:oel="http://schemas.microsoft.com/office/2019/extlst" xmlns:r="http://schemas.openxmlformats.org/officeDocument/2006/relationships" xmlns:m="http://schemas.openxmlformats.org/officeDocument/2006/math" xmlns:v="urn:schemas-microsoft-com:vml" xmlns:wp14="http://schemas.microsoft.com/office/word/2010/wordprocessingDrawing" xmlns:wp="http://schemas.openxmlformats.org/drawingml/2006/wordprocessingDrawing" xmlns:w10="urn:schemas-microsoft-com:office:word" xmlns:w="http://schemas.openxmlformats.org/wordprocessingml/2006/main" xmlns:w14="http://schemas.microsoft.com/office/word/2010/wordml" xmlns:w15="http://schemas.microsoft.com/office/word/2012/wordml" xmlns:w16cex="http://schemas.microsoft.com/office/word/2018/wordml/cex" xmlns:w16cid="http://schemas.microsoft.com/office/word/2016/wordml/cid" xmlns:w16="http://schemas.microsoft.com/office/word/2018/wordml" xmlns:w16du="http://schemas.microsoft.com/office/word/2023/wordml/word16du" xmlns:w16sdtdh="http://schemas.microsoft.com/office/word/2020/wordml/sdtdatahash" xmlns:w16sdtfl="http://schemas.microsoft.com/office/word/2024/wordml/sdtformatlock" xmlns:w16se="http://schemas.microsoft.com/office/word/2015/wordml/symex" xmlns:wpg="http://schemas.microsoft.com/office/word/2010/wordprocessingGroup" xmlns:wpi="http://schemas.microsoft.com/office/word/2010/wordprocessingInk" xmlns:wne="http://schemas.microsoft.com/office/word/2006/wordml" xmlns:wps="http://schemas.microsoft.com/office/word/2010/wordprocessingShape" mc:Ignorable="w14 w15 w16se w16cid w16 w16cex w16sdtdh w16sdtfl w16du wp14">
   <w:body>
+    <w:p>
+      <w:r>
+        <w:t>Jack Sweeney</w:t>
+      </w:r>
+    </w:p>
     <w:p>
       <w:proofErr w:type="spellStart"/>
       <w:r>
@@ -263,7 +268,7 @@
     <w:p>
       <w:r>
         <w:pict w14:anchorId="59A231BC">
-          <v:rect id="_x0000_i1043" style="width:0;height:1.5pt" o:hralign="center" o:hrstd="t" o:hr="t" fillcolor="#a0a0a0" stroked="f"/>
+          <v:rect id="_x0000_i1025" style="width:0;height:1.5pt" o:hralign="center" o:hrstd="t" o:hr="t" fillcolor="#a0a0a0" stroked="f"/>
         </w:pict>
       </w:r>
     </w:p>
@@ -470,6 +475,7 @@
     </w:p>
     <w:p>
       <w:r>
+        <w:lastRenderedPageBreak/>
         <w:t xml:space="preserve">    if (</w:t>
       </w:r>
       <w:proofErr w:type="spellStart"/>
@@ -491,7 +497,6 @@
     </w:p>
     <w:p>
       <w:r>
-        <w:lastRenderedPageBreak/>
         <w:t xml:space="preserve">        </w:t>
       </w:r>
       <w:proofErr w:type="spellStart"/>
@@ -724,7 +729,7 @@
     <w:p>
       <w:r>
         <w:pict w14:anchorId="3E5AE92A">
-          <v:rect id="_x0000_i1044" style="width:0;height:1.5pt" o:hralign="center" o:hrstd="t" o:hr="t" fillcolor="#a0a0a0" stroked="f"/>
+          <v:rect id="_x0000_i1026" style="width:0;height:1.5pt" o:hralign="center" o:hrstd="t" o:hr="t" fillcolor="#a0a0a0" stroked="f"/>
         </w:pict>
       </w:r>
     </w:p>
@@ -810,7 +815,7 @@
     <w:p>
       <w:r>
         <w:pict w14:anchorId="40AFD15D">
-          <v:rect id="_x0000_i1045" style="width:0;height:1.5pt" o:hralign="center" o:hrstd="t" o:hr="t" fillcolor="#a0a0a0" stroked="f"/>
+          <v:rect id="_x0000_i1027" style="width:0;height:1.5pt" o:hralign="center" o:hrstd="t" o:hr="t" fillcolor="#a0a0a0" stroked="f"/>
         </w:pict>
       </w:r>
     </w:p>
@@ -962,7 +967,7 @@
     <w:p>
       <w:r>
         <w:pict w14:anchorId="06857717">
-          <v:rect id="_x0000_i1085" style="width:0;height:1.5pt" o:hralign="center" o:hrstd="t" o:hr="t" fillcolor="#a0a0a0" stroked="f"/>
+          <v:rect id="_x0000_i1028" style="width:0;height:1.5pt" o:hralign="center" o:hrstd="t" o:hr="t" fillcolor="#a0a0a0" stroked="f"/>
         </w:pict>
       </w:r>
     </w:p>
@@ -1111,7 +1116,7 @@
     <w:p>
       <w:r>
         <w:pict w14:anchorId="49365392">
-          <v:rect id="_x0000_i1086" style="width:0;height:1.5pt" o:hralign="center" o:hrstd="t" o:hr="t" fillcolor="#a0a0a0" stroked="f"/>
+          <v:rect id="_x0000_i1029" style="width:0;height:1.5pt" o:hralign="center" o:hrstd="t" o:hr="t" fillcolor="#a0a0a0" stroked="f"/>
         </w:pict>
       </w:r>
     </w:p>
@@ -1209,6 +1214,7 @@
     </w:p>
     <w:p>
       <w:r>
+        <w:lastRenderedPageBreak/>
         <w:t xml:space="preserve">void </w:t>
       </w:r>
       <w:proofErr w:type="spellStart"/>
@@ -1246,7 +1252,6 @@
     </w:p>
     <w:p>
       <w:r>
-        <w:lastRenderedPageBreak/>
         <w:t xml:space="preserve">void </w:t>
       </w:r>
       <w:proofErr w:type="spellStart"/>
@@ -1356,7 +1361,7 @@
     <w:p>
       <w:r>
         <w:pict w14:anchorId="4430D3F1">
-          <v:rect id="_x0000_i1087" style="width:0;height:1.5pt" o:hralign="center" o:hrstd="t" o:hr="t" fillcolor="#a0a0a0" stroked="f"/>
+          <v:rect id="_x0000_i1030" style="width:0;height:1.5pt" o:hralign="center" o:hrstd="t" o:hr="t" fillcolor="#a0a0a0" stroked="f"/>
         </w:pict>
       </w:r>
     </w:p>
@@ -1594,11 +1599,38 @@
     </w:p>
     <w:p>
       <w:r>
+        <w:t xml:space="preserve">        DrawRectangleRoundedLines(</w:t>
+      </w:r>
+      <w:proofErr w:type="spellStart"/>
+      <w:r>
+        <w:t>rect</w:t>
+      </w:r>
+      <w:proofErr w:type="spellEnd"/>
+      <w:r>
+        <w:t>, 0.2f, 6, RAYWHITE);</w:t>
+      </w:r>
+    </w:p>
+    <w:p/>
+    <w:p>
+      <w:r>
+        <w:t xml:space="preserve">        char </w:t>
+      </w:r>
+      <w:proofErr w:type="spellStart"/>
+      <w:r>
+        <w:t>buf</w:t>
+      </w:r>
+      <w:proofErr w:type="spellEnd"/>
+      <w:r>
+        <w:t>[16];</w:t>
+      </w:r>
+    </w:p>
+    <w:p>
+      <w:r>
         <w:t xml:space="preserve">        </w:t>
       </w:r>
       <w:proofErr w:type="spellStart"/>
       <w:r>
-        <w:t>DrawRectangleRoundedLines</w:t>
+        <w:t>sprintf</w:t>
       </w:r>
       <w:proofErr w:type="spellEnd"/>
       <w:r>
@@ -1606,142 +1638,106 @@
       </w:r>
       <w:proofErr w:type="spellStart"/>
       <w:r>
-        <w:t>rect</w:t>
-      </w:r>
-      <w:proofErr w:type="spellEnd"/>
-      <w:r>
-        <w:t>, 0.2f, 6, RAYWHITE);</w:t>
+        <w:t>buf</w:t>
+      </w:r>
+      <w:proofErr w:type="spellEnd"/>
+      <w:r>
+        <w:t xml:space="preserve">, "%d", </w:t>
+      </w:r>
+      <w:proofErr w:type="spellStart"/>
+      <w:r>
+        <w:t>arr</w:t>
+      </w:r>
+      <w:proofErr w:type="spellEnd"/>
+      <w:r>
+        <w:t>[</w:t>
+      </w:r>
+      <w:proofErr w:type="spellStart"/>
+      <w:r>
+        <w:t>i</w:t>
+      </w:r>
+      <w:proofErr w:type="spellEnd"/>
+      <w:r>
+        <w:t>]);</w:t>
+      </w:r>
+    </w:p>
+    <w:p>
+      <w:r>
+        <w:t xml:space="preserve">        int </w:t>
+      </w:r>
+      <w:proofErr w:type="spellStart"/>
+      <w:r>
+        <w:t>tw</w:t>
+      </w:r>
+      <w:proofErr w:type="spellEnd"/>
+      <w:r>
+        <w:t xml:space="preserve"> = </w:t>
+      </w:r>
+      <w:proofErr w:type="spellStart"/>
+      <w:r>
+        <w:t>MeasureText</w:t>
+      </w:r>
+      <w:proofErr w:type="spellEnd"/>
+      <w:r>
+        <w:t>(</w:t>
+      </w:r>
+      <w:proofErr w:type="spellStart"/>
+      <w:r>
+        <w:t>buf</w:t>
+      </w:r>
+      <w:proofErr w:type="spellEnd"/>
+      <w:r>
+        <w:t>, 20);</w:t>
+      </w:r>
+    </w:p>
+    <w:p>
+      <w:r>
+        <w:t xml:space="preserve">        </w:t>
+      </w:r>
+      <w:proofErr w:type="spellStart"/>
+      <w:r>
+        <w:t>DrawText</w:t>
+      </w:r>
+      <w:proofErr w:type="spellEnd"/>
+      <w:r>
+        <w:t>(</w:t>
+      </w:r>
+      <w:proofErr w:type="spellStart"/>
+      <w:r>
+        <w:t>buf</w:t>
+      </w:r>
+      <w:proofErr w:type="spellEnd"/>
+      <w:r>
+        <w:t xml:space="preserve">, </w:t>
+      </w:r>
+      <w:proofErr w:type="spellStart"/>
+      <w:r>
+        <w:t>rect.x</w:t>
+      </w:r>
+      <w:proofErr w:type="spellEnd"/>
+      <w:r>
+        <w:t xml:space="preserve"> + BOX_SIZE / 2 - </w:t>
+      </w:r>
+      <w:proofErr w:type="spellStart"/>
+      <w:r>
+        <w:t>tw</w:t>
+      </w:r>
+      <w:proofErr w:type="spellEnd"/>
+      <w:r>
+        <w:t xml:space="preserve"> / 2, </w:t>
+      </w:r>
+      <w:proofErr w:type="spellStart"/>
+      <w:r>
+        <w:t>rect.y</w:t>
+      </w:r>
+      <w:proofErr w:type="spellEnd"/>
+      <w:r>
+        <w:t xml:space="preserve"> + 25, 20, WHITE);</w:t>
       </w:r>
     </w:p>
     <w:p/>
     <w:p>
       <w:r>
-        <w:t xml:space="preserve">        char </w:t>
-      </w:r>
-      <w:proofErr w:type="spellStart"/>
-      <w:r>
-        <w:t>buf</w:t>
-      </w:r>
-      <w:proofErr w:type="spellEnd"/>
-      <w:r>
-        <w:t>[16];</w:t>
-      </w:r>
-    </w:p>
-    <w:p>
-      <w:r>
-        <w:t xml:space="preserve">        </w:t>
-      </w:r>
-      <w:proofErr w:type="spellStart"/>
-      <w:r>
-        <w:t>sprintf</w:t>
-      </w:r>
-      <w:proofErr w:type="spellEnd"/>
-      <w:r>
-        <w:t>(</w:t>
-      </w:r>
-      <w:proofErr w:type="spellStart"/>
-      <w:r>
-        <w:t>buf</w:t>
-      </w:r>
-      <w:proofErr w:type="spellEnd"/>
-      <w:r>
-        <w:t xml:space="preserve">, "%d", </w:t>
-      </w:r>
-      <w:proofErr w:type="spellStart"/>
-      <w:r>
-        <w:t>arr</w:t>
-      </w:r>
-      <w:proofErr w:type="spellEnd"/>
-      <w:r>
-        <w:t>[</w:t>
-      </w:r>
-      <w:proofErr w:type="spellStart"/>
-      <w:r>
-        <w:t>i</w:t>
-      </w:r>
-      <w:proofErr w:type="spellEnd"/>
-      <w:r>
-        <w:t>]);</w:t>
-      </w:r>
-    </w:p>
-    <w:p>
-      <w:r>
-        <w:t xml:space="preserve">        int </w:t>
-      </w:r>
-      <w:proofErr w:type="spellStart"/>
-      <w:r>
-        <w:t>tw</w:t>
-      </w:r>
-      <w:proofErr w:type="spellEnd"/>
-      <w:r>
-        <w:t xml:space="preserve"> = </w:t>
-      </w:r>
-      <w:proofErr w:type="spellStart"/>
-      <w:r>
-        <w:t>MeasureText</w:t>
-      </w:r>
-      <w:proofErr w:type="spellEnd"/>
-      <w:r>
-        <w:t>(</w:t>
-      </w:r>
-      <w:proofErr w:type="spellStart"/>
-      <w:r>
-        <w:t>buf</w:t>
-      </w:r>
-      <w:proofErr w:type="spellEnd"/>
-      <w:r>
-        <w:t>, 20);</w:t>
-      </w:r>
-    </w:p>
-    <w:p>
-      <w:r>
-        <w:t xml:space="preserve">        </w:t>
-      </w:r>
-      <w:proofErr w:type="spellStart"/>
-      <w:r>
-        <w:t>DrawText</w:t>
-      </w:r>
-      <w:proofErr w:type="spellEnd"/>
-      <w:r>
-        <w:t>(</w:t>
-      </w:r>
-      <w:proofErr w:type="spellStart"/>
-      <w:r>
-        <w:t>buf</w:t>
-      </w:r>
-      <w:proofErr w:type="spellEnd"/>
-      <w:r>
-        <w:t xml:space="preserve">, </w:t>
-      </w:r>
-      <w:proofErr w:type="spellStart"/>
-      <w:r>
-        <w:t>rect.x</w:t>
-      </w:r>
-      <w:proofErr w:type="spellEnd"/>
-      <w:r>
-        <w:t xml:space="preserve"> + BOX_SIZE / 2 - </w:t>
-      </w:r>
-      <w:proofErr w:type="spellStart"/>
-      <w:r>
-        <w:t>tw</w:t>
-      </w:r>
-      <w:proofErr w:type="spellEnd"/>
-      <w:r>
-        <w:t xml:space="preserve"> / 2, </w:t>
-      </w:r>
-      <w:proofErr w:type="spellStart"/>
-      <w:r>
-        <w:t>rect.y</w:t>
-      </w:r>
-      <w:proofErr w:type="spellEnd"/>
-      <w:r>
-        <w:t xml:space="preserve"> + 25, 20, WHITE);</w:t>
-      </w:r>
-    </w:p>
-    <w:p/>
-    <w:p>
-      <w:r>
-        <w:lastRenderedPageBreak/>
         <w:t xml:space="preserve">        // Draw index labels below</w:t>
       </w:r>
     </w:p>
@@ -1904,7 +1900,7 @@
     <w:p>
       <w:r>
         <w:pict w14:anchorId="203F9E78">
-          <v:rect id="_x0000_i1088" style="width:0;height:1.5pt" o:hralign="center" o:hrstd="t" o:hr="t" fillcolor="#a0a0a0" stroked="f"/>
+          <v:rect id="_x0000_i1031" style="width:0;height:1.5pt" o:hralign="center" o:hrstd="t" o:hr="t" fillcolor="#a0a0a0" stroked="f"/>
         </w:pict>
       </w:r>
     </w:p>
@@ -2096,6 +2092,7 @@
     </w:p>
     <w:p>
       <w:r>
+        <w:lastRenderedPageBreak/>
         <w:t xml:space="preserve">        </w:t>
       </w:r>
       <w:proofErr w:type="spellStart"/>
@@ -2109,8 +2106,454 @@
     </w:p>
     <w:p>
       <w:r>
+        <w:t xml:space="preserve">        explanation = "BST Mode: Demonstrates hierarchical node insertion by key ordering.";</w:t>
+      </w:r>
+    </w:p>
+    <w:p>
+      <w:r>
+        <w:t xml:space="preserve">    }</w:t>
+      </w:r>
+    </w:p>
+    <w:p>
+      <w:r>
+        <w:t xml:space="preserve">    if (</w:t>
+      </w:r>
+      <w:proofErr w:type="spellStart"/>
+      <w:r>
+        <w:t>DrawButton</w:t>
+      </w:r>
+      <w:proofErr w:type="spellEnd"/>
+      <w:r>
+        <w:t>({420, 50, 120, 40}, "Array", DARKPURPLE, PURPLE)) {</w:t>
+      </w:r>
+    </w:p>
+    <w:p>
+      <w:r>
+        <w:t xml:space="preserve">        </w:t>
+      </w:r>
+      <w:proofErr w:type="spellStart"/>
+      <w:r>
+        <w:t>currentMode</w:t>
+      </w:r>
+      <w:proofErr w:type="spellEnd"/>
+      <w:r>
+        <w:t xml:space="preserve"> = MODE_ARRAY;</w:t>
+      </w:r>
+    </w:p>
+    <w:p>
+      <w:r>
+        <w:t xml:space="preserve">        explanation = "Array Mode: Demonstrates indexed access, insertion, and deletion.";</w:t>
+      </w:r>
+    </w:p>
+    <w:p>
+      <w:r>
+        <w:t xml:space="preserve">    }</w:t>
+      </w:r>
+    </w:p>
+    <w:p/>
+    <w:p>
+      <w:r>
+        <w:t xml:space="preserve">    // --- Visualization Modes ---</w:t>
+      </w:r>
+    </w:p>
+    <w:p>
+      <w:r>
+        <w:t xml:space="preserve">    if (</w:t>
+      </w:r>
+      <w:proofErr w:type="spellStart"/>
+      <w:r>
+        <w:t>currentMode</w:t>
+      </w:r>
+      <w:proofErr w:type="spellEnd"/>
+      <w:r>
+        <w:t xml:space="preserve"> == MODE_LINKED_LIST) {</w:t>
+      </w:r>
+    </w:p>
+    <w:p>
+      <w:r>
+        <w:t xml:space="preserve">        Rectangle </w:t>
+      </w:r>
+      <w:proofErr w:type="spellStart"/>
+      <w:r>
+        <w:t>btnAddHead</w:t>
+      </w:r>
+      <w:proofErr w:type="spellEnd"/>
+      <w:r>
+        <w:t xml:space="preserve"> = { 100, 150, 180, 50 };</w:t>
+      </w:r>
+    </w:p>
+    <w:p>
+      <w:r>
+        <w:t xml:space="preserve">        Rectangle </w:t>
+      </w:r>
+      <w:proofErr w:type="spellStart"/>
+      <w:r>
+        <w:t>btnAddTail</w:t>
+      </w:r>
+      <w:proofErr w:type="spellEnd"/>
+      <w:r>
+        <w:t xml:space="preserve"> = { 320, 150, 180, 50 };</w:t>
+      </w:r>
+    </w:p>
+    <w:p>
+      <w:r>
+        <w:t xml:space="preserve">        Rectangle </w:t>
+      </w:r>
+      <w:proofErr w:type="spellStart"/>
+      <w:r>
+        <w:t>btnRemove</w:t>
+      </w:r>
+      <w:proofErr w:type="spellEnd"/>
+      <w:r>
+        <w:t xml:space="preserve"> = { 540, 150, 180, 50 };</w:t>
+      </w:r>
+    </w:p>
+    <w:p/>
+    <w:p>
+      <w:r>
+        <w:t xml:space="preserve">        if (</w:t>
+      </w:r>
+      <w:proofErr w:type="spellStart"/>
+      <w:r>
+        <w:t>DrawButton</w:t>
+      </w:r>
+      <w:proofErr w:type="spellEnd"/>
+      <w:r>
+        <w:t>(</w:t>
+      </w:r>
+      <w:proofErr w:type="spellStart"/>
+      <w:r>
+        <w:t>btnAddHead</w:t>
+      </w:r>
+      <w:proofErr w:type="spellEnd"/>
+      <w:r>
+        <w:t>, "Add Head", DARKGREEN, GREEN)) {</w:t>
+      </w:r>
+    </w:p>
+    <w:p>
+      <w:r>
+        <w:t xml:space="preserve">            </w:t>
+      </w:r>
+      <w:proofErr w:type="spellStart"/>
+      <w:r>
+        <w:t>AddBeforeHead</w:t>
+      </w:r>
+      <w:proofErr w:type="spellEnd"/>
+      <w:r>
+        <w:t>(&amp;</w:t>
+      </w:r>
+      <w:proofErr w:type="spellStart"/>
+      <w:r>
+        <w:t>listHead</w:t>
+      </w:r>
+      <w:proofErr w:type="spellEnd"/>
+      <w:r>
+        <w:t xml:space="preserve">, </w:t>
+      </w:r>
+      <w:proofErr w:type="spellStart"/>
+      <w:r>
+        <w:t>nextValue</w:t>
+      </w:r>
+      <w:proofErr w:type="spellEnd"/>
+      <w:r>
+        <w:t>++, 150, 400);</w:t>
+      </w:r>
+    </w:p>
+    <w:p>
+      <w:r>
+        <w:t xml:space="preserve">            explanation = "Add Head: A new node is created and linked before the current head.";</w:t>
+      </w:r>
+    </w:p>
+    <w:p>
+      <w:r>
+        <w:t xml:space="preserve">        }</w:t>
+      </w:r>
+    </w:p>
+    <w:p>
+      <w:r>
+        <w:t xml:space="preserve">        if (</w:t>
+      </w:r>
+      <w:proofErr w:type="spellStart"/>
+      <w:r>
+        <w:t>DrawButton</w:t>
+      </w:r>
+      <w:proofErr w:type="spellEnd"/>
+      <w:r>
+        <w:t>(</w:t>
+      </w:r>
+      <w:proofErr w:type="spellStart"/>
+      <w:r>
+        <w:t>btnAddTail</w:t>
+      </w:r>
+      <w:proofErr w:type="spellEnd"/>
+      <w:r>
+        <w:t>, "Add Tail", DARKBLUE, BLUE)) {</w:t>
+      </w:r>
+    </w:p>
+    <w:p>
+      <w:r>
+        <w:t xml:space="preserve">            </w:t>
+      </w:r>
+      <w:proofErr w:type="spellStart"/>
+      <w:r>
+        <w:t>AddLast</w:t>
+      </w:r>
+      <w:proofErr w:type="spellEnd"/>
+      <w:r>
+        <w:t>(&amp;</w:t>
+      </w:r>
+      <w:proofErr w:type="spellStart"/>
+      <w:r>
+        <w:t>listHead</w:t>
+      </w:r>
+      <w:proofErr w:type="spellEnd"/>
+      <w:r>
+        <w:t xml:space="preserve">, </w:t>
+      </w:r>
+      <w:proofErr w:type="spellStart"/>
+      <w:r>
+        <w:t>nextValue</w:t>
+      </w:r>
+      <w:proofErr w:type="spellEnd"/>
+      <w:r>
+        <w:t>++, 150, 400);</w:t>
+      </w:r>
+    </w:p>
+    <w:p>
+      <w:r>
+        <w:t xml:space="preserve">            explanation = "Add Tail: A new node is appended at the end of the list.";</w:t>
+      </w:r>
+    </w:p>
+    <w:p>
+      <w:r>
+        <w:t xml:space="preserve">        }</w:t>
+      </w:r>
+    </w:p>
+    <w:p>
+      <w:r>
+        <w:t xml:space="preserve">        if (</w:t>
+      </w:r>
+      <w:proofErr w:type="spellStart"/>
+      <w:r>
+        <w:t>DrawButton</w:t>
+      </w:r>
+      <w:proofErr w:type="spellEnd"/>
+      <w:r>
+        <w:t>(</w:t>
+      </w:r>
+      <w:proofErr w:type="spellStart"/>
+      <w:r>
+        <w:t>btnRemove</w:t>
+      </w:r>
+      <w:proofErr w:type="spellEnd"/>
+      <w:r>
+        <w:t>, "Remove Tail", RED, MAROON)) {</w:t>
+      </w:r>
+    </w:p>
+    <w:p>
+      <w:r>
+        <w:t xml:space="preserve">            </w:t>
+      </w:r>
+      <w:proofErr w:type="spellStart"/>
+      <w:r>
+        <w:t>RemoveLast</w:t>
+      </w:r>
+      <w:proofErr w:type="spellEnd"/>
+      <w:r>
+        <w:t>(&amp;</w:t>
+      </w:r>
+      <w:proofErr w:type="spellStart"/>
+      <w:r>
+        <w:t>listHead</w:t>
+      </w:r>
+      <w:proofErr w:type="spellEnd"/>
+      <w:r>
+        <w:t>);</w:t>
+      </w:r>
+    </w:p>
+    <w:p>
+      <w:r>
+        <w:t xml:space="preserve">            explanation = "Remove Tail: The last node is unlinked and deleted.";</w:t>
+      </w:r>
+    </w:p>
+    <w:p>
+      <w:r>
+        <w:t xml:space="preserve">        }</w:t>
+      </w:r>
+    </w:p>
+    <w:p/>
+    <w:p>
+      <w:r>
+        <w:t xml:space="preserve">        </w:t>
+      </w:r>
+      <w:proofErr w:type="spellStart"/>
+      <w:r>
+        <w:t>DrawLinkedList</w:t>
+      </w:r>
+      <w:proofErr w:type="spellEnd"/>
+      <w:r>
+        <w:t>(</w:t>
+      </w:r>
+      <w:proofErr w:type="spellStart"/>
+      <w:r>
+        <w:t>listHead</w:t>
+      </w:r>
+      <w:proofErr w:type="spellEnd"/>
+      <w:r>
+        <w:t xml:space="preserve">, </w:t>
+      </w:r>
+      <w:proofErr w:type="spellStart"/>
+      <w:r>
+        <w:t>GetScreenWidth</w:t>
+      </w:r>
+      <w:proofErr w:type="spellEnd"/>
+      <w:r>
+        <w:t xml:space="preserve">(), </w:t>
+      </w:r>
+      <w:proofErr w:type="spellStart"/>
+      <w:r>
+        <w:t>GetScreenHeight</w:t>
+      </w:r>
+      <w:proofErr w:type="spellEnd"/>
+      <w:r>
+        <w:t>());</w:t>
+      </w:r>
+    </w:p>
+    <w:p>
+      <w:r>
+        <w:t xml:space="preserve">    }</w:t>
+      </w:r>
+    </w:p>
+    <w:p>
+      <w:r>
+        <w:t xml:space="preserve">    else if (</w:t>
+      </w:r>
+      <w:proofErr w:type="spellStart"/>
+      <w:r>
+        <w:t>currentMode</w:t>
+      </w:r>
+      <w:proofErr w:type="spellEnd"/>
+      <w:r>
+        <w:t xml:space="preserve"> == MODE_BST) {</w:t>
+      </w:r>
+    </w:p>
+    <w:p>
+      <w:r>
+        <w:t xml:space="preserve">        Rectangle </w:t>
+      </w:r>
+      <w:proofErr w:type="spellStart"/>
+      <w:r>
+        <w:t>btnInsert</w:t>
+      </w:r>
+      <w:proofErr w:type="spellEnd"/>
+      <w:r>
+        <w:t xml:space="preserve"> = { 100, 150, 180, 50 };</w:t>
+      </w:r>
+    </w:p>
+    <w:p>
+      <w:r>
         <w:lastRenderedPageBreak/>
-        <w:t xml:space="preserve">        explanation = "BST Mode: Demonstrates hierarchical node insertion by key ordering.";</w:t>
+        <w:t xml:space="preserve">        if (</w:t>
+      </w:r>
+      <w:proofErr w:type="spellStart"/>
+      <w:r>
+        <w:t>DrawButton</w:t>
+      </w:r>
+      <w:proofErr w:type="spellEnd"/>
+      <w:r>
+        <w:t>(</w:t>
+      </w:r>
+      <w:proofErr w:type="spellStart"/>
+      <w:r>
+        <w:t>btnInsert</w:t>
+      </w:r>
+      <w:proofErr w:type="spellEnd"/>
+      <w:r>
+        <w:t>, "Insert Node", DARKBLUE, BLUE)) {</w:t>
+      </w:r>
+    </w:p>
+    <w:p>
+      <w:r>
+        <w:t xml:space="preserve">            </w:t>
+      </w:r>
+      <w:proofErr w:type="spellStart"/>
+      <w:r>
+        <w:t>bstRoot</w:t>
+      </w:r>
+      <w:proofErr w:type="spellEnd"/>
+      <w:r>
+        <w:t xml:space="preserve"> = </w:t>
+      </w:r>
+      <w:proofErr w:type="spellStart"/>
+      <w:r>
+        <w:t>BSTInsert</w:t>
+      </w:r>
+      <w:proofErr w:type="spellEnd"/>
+      <w:r>
+        <w:t>(</w:t>
+      </w:r>
+      <w:proofErr w:type="spellStart"/>
+      <w:r>
+        <w:t>bstRoot</w:t>
+      </w:r>
+      <w:proofErr w:type="spellEnd"/>
+      <w:r>
+        <w:t xml:space="preserve">, </w:t>
+      </w:r>
+      <w:proofErr w:type="spellStart"/>
+      <w:r>
+        <w:t>GetRandomValue</w:t>
+      </w:r>
+      <w:proofErr w:type="spellEnd"/>
+      <w:r>
+        <w:t>(1, 99), 640, 250);</w:t>
+      </w:r>
+    </w:p>
+    <w:p>
+      <w:r>
+        <w:t xml:space="preserve">            explanation = "Insert Node: Inserts recursively into BST (smaller -&gt; left, larger -&gt; right).";</w:t>
+      </w:r>
+    </w:p>
+    <w:p>
+      <w:r>
+        <w:t xml:space="preserve">        }</w:t>
+      </w:r>
+    </w:p>
+    <w:p>
+      <w:r>
+        <w:t xml:space="preserve">        </w:t>
+      </w:r>
+      <w:proofErr w:type="spellStart"/>
+      <w:r>
+        <w:t>DrawBST</w:t>
+      </w:r>
+      <w:proofErr w:type="spellEnd"/>
+      <w:r>
+        <w:t>(</w:t>
+      </w:r>
+      <w:proofErr w:type="spellStart"/>
+      <w:r>
+        <w:t>bstRoot</w:t>
+      </w:r>
+      <w:proofErr w:type="spellEnd"/>
+      <w:r>
+        <w:t xml:space="preserve">, </w:t>
+      </w:r>
+      <w:proofErr w:type="spellStart"/>
+      <w:r>
+        <w:t>GetScreenWidth</w:t>
+      </w:r>
+      <w:proofErr w:type="spellEnd"/>
+      <w:r>
+        <w:t xml:space="preserve">(), </w:t>
+      </w:r>
+      <w:proofErr w:type="spellStart"/>
+      <w:r>
+        <w:t>GetScreenHeight</w:t>
+      </w:r>
+      <w:proofErr w:type="spellEnd"/>
+      <w:r>
+        <w:t>());</w:t>
       </w:r>
     </w:p>
     <w:p>
@@ -2120,7 +2563,47 @@
     </w:p>
     <w:p>
       <w:r>
-        <w:t xml:space="preserve">    if (</w:t>
+        <w:t xml:space="preserve">    else if (</w:t>
+      </w:r>
+      <w:proofErr w:type="spellStart"/>
+      <w:r>
+        <w:t>currentMode</w:t>
+      </w:r>
+      <w:proofErr w:type="spellEnd"/>
+      <w:r>
+        <w:t xml:space="preserve"> == MODE_ARRAY) {</w:t>
+      </w:r>
+    </w:p>
+    <w:p>
+      <w:r>
+        <w:t xml:space="preserve">        Rectangle </w:t>
+      </w:r>
+      <w:proofErr w:type="spellStart"/>
+      <w:r>
+        <w:t>btnAdd</w:t>
+      </w:r>
+      <w:proofErr w:type="spellEnd"/>
+      <w:r>
+        <w:t xml:space="preserve"> = { 100, 150, 180, 50 };</w:t>
+      </w:r>
+    </w:p>
+    <w:p>
+      <w:r>
+        <w:t xml:space="preserve">        Rectangle </w:t>
+      </w:r>
+      <w:proofErr w:type="spellStart"/>
+      <w:r>
+        <w:t>btnRemove</w:t>
+      </w:r>
+      <w:proofErr w:type="spellEnd"/>
+      <w:r>
+        <w:t xml:space="preserve"> = { 320, 150, 180, 50 };</w:t>
+      </w:r>
+    </w:p>
+    <w:p/>
+    <w:p>
+      <w:r>
+        <w:t xml:space="preserve">        if (</w:t>
       </w:r>
       <w:proofErr w:type="spellStart"/>
       <w:r>
@@ -2128,25 +2611,180 @@
       </w:r>
       <w:proofErr w:type="spellEnd"/>
       <w:r>
-        <w:t>({420, 50, 120, 40}, "Array", DARKPURPLE, PURPLE)) {</w:t>
-      </w:r>
-    </w:p>
+        <w:t>(</w:t>
+      </w:r>
+      <w:proofErr w:type="spellStart"/>
+      <w:r>
+        <w:t>btnAdd</w:t>
+      </w:r>
+      <w:proofErr w:type="spellEnd"/>
+      <w:r>
+        <w:t>, "Add Element", DARKPURPLE, PURPLE)) {</w:t>
+      </w:r>
+    </w:p>
+    <w:p>
+      <w:r>
+        <w:t xml:space="preserve">            if (</w:t>
+      </w:r>
+      <w:proofErr w:type="spellStart"/>
+      <w:r>
+        <w:t>arrCount</w:t>
+      </w:r>
+      <w:proofErr w:type="spellEnd"/>
+      <w:r>
+        <w:t xml:space="preserve"> &lt; 20) {</w:t>
+      </w:r>
+    </w:p>
+    <w:p>
+      <w:r>
+        <w:t xml:space="preserve">                </w:t>
+      </w:r>
+      <w:proofErr w:type="spellStart"/>
+      <w:r>
+        <w:t>arr</w:t>
+      </w:r>
+      <w:proofErr w:type="spellEnd"/>
+      <w:r>
+        <w:t>[</w:t>
+      </w:r>
+      <w:proofErr w:type="spellStart"/>
+      <w:r>
+        <w:t>arrCount</w:t>
+      </w:r>
+      <w:proofErr w:type="spellEnd"/>
+      <w:r>
+        <w:t xml:space="preserve">++] = </w:t>
+      </w:r>
+      <w:proofErr w:type="spellStart"/>
+      <w:r>
+        <w:t>GetRandomValue</w:t>
+      </w:r>
+      <w:proofErr w:type="spellEnd"/>
+      <w:r>
+        <w:t>(1, 99);</w:t>
+      </w:r>
+    </w:p>
+    <w:p>
+      <w:r>
+        <w:t xml:space="preserve">                explanation = "Add Element: Appended new value to the end of the array.";</w:t>
+      </w:r>
+    </w:p>
+    <w:p>
+      <w:r>
+        <w:t xml:space="preserve">            }</w:t>
+      </w:r>
+    </w:p>
+    <w:p>
+      <w:r>
+        <w:t xml:space="preserve">        }</w:t>
+      </w:r>
+    </w:p>
+    <w:p>
+      <w:r>
+        <w:t xml:space="preserve">        if (</w:t>
+      </w:r>
+      <w:proofErr w:type="spellStart"/>
+      <w:r>
+        <w:t>DrawButton</w:t>
+      </w:r>
+      <w:proofErr w:type="spellEnd"/>
+      <w:r>
+        <w:t>(</w:t>
+      </w:r>
+      <w:proofErr w:type="spellStart"/>
+      <w:r>
+        <w:t>btnRemove</w:t>
+      </w:r>
+      <w:proofErr w:type="spellEnd"/>
+      <w:r>
+        <w:t>, "Remove Last", RED, MAROON)) {</w:t>
+      </w:r>
+    </w:p>
+    <w:p>
+      <w:r>
+        <w:t xml:space="preserve">            if (</w:t>
+      </w:r>
+      <w:proofErr w:type="spellStart"/>
+      <w:r>
+        <w:t>arrCount</w:t>
+      </w:r>
+      <w:proofErr w:type="spellEnd"/>
+      <w:r>
+        <w:t xml:space="preserve"> &gt; 0) {</w:t>
+      </w:r>
+    </w:p>
+    <w:p>
+      <w:r>
+        <w:t xml:space="preserve">                </w:t>
+      </w:r>
+      <w:proofErr w:type="spellStart"/>
+      <w:r>
+        <w:t>arrCount</w:t>
+      </w:r>
+      <w:proofErr w:type="spellEnd"/>
+      <w:r>
+        <w:t>--;</w:t>
+      </w:r>
+    </w:p>
+    <w:p>
+      <w:r>
+        <w:t xml:space="preserve">                explanation = "Remove Element: Removed the last value (arrays have fixed order, no pointers).";</w:t>
+      </w:r>
+    </w:p>
+    <w:p>
+      <w:r>
+        <w:t xml:space="preserve">            }</w:t>
+      </w:r>
+    </w:p>
+    <w:p>
+      <w:r>
+        <w:t xml:space="preserve">        }</w:t>
+      </w:r>
+    </w:p>
+    <w:p/>
     <w:p>
       <w:r>
         <w:t xml:space="preserve">        </w:t>
       </w:r>
       <w:proofErr w:type="spellStart"/>
       <w:r>
-        <w:t>currentMode</w:t>
-      </w:r>
-      <w:proofErr w:type="spellEnd"/>
-      <w:r>
-        <w:t xml:space="preserve"> = MODE_ARRAY;</w:t>
-      </w:r>
-    </w:p>
-    <w:p>
-      <w:r>
-        <w:t xml:space="preserve">        explanation = "Array Mode: Demonstrates indexed access, insertion, and deletion.";</w:t>
+        <w:t>DrawArray</w:t>
+      </w:r>
+      <w:proofErr w:type="spellEnd"/>
+      <w:r>
+        <w:t>(</w:t>
+      </w:r>
+      <w:proofErr w:type="spellStart"/>
+      <w:r>
+        <w:t>arr</w:t>
+      </w:r>
+      <w:proofErr w:type="spellEnd"/>
+      <w:r>
+        <w:t xml:space="preserve">, </w:t>
+      </w:r>
+      <w:proofErr w:type="spellStart"/>
+      <w:r>
+        <w:t>arrCount</w:t>
+      </w:r>
+      <w:proofErr w:type="spellEnd"/>
+      <w:r>
+        <w:t xml:space="preserve">, </w:t>
+      </w:r>
+      <w:proofErr w:type="spellStart"/>
+      <w:r>
+        <w:t>GetScreenWidth</w:t>
+      </w:r>
+      <w:proofErr w:type="spellEnd"/>
+      <w:r>
+        <w:t xml:space="preserve">(), </w:t>
+      </w:r>
+      <w:proofErr w:type="spellStart"/>
+      <w:r>
+        <w:t>GetScreenHeight</w:t>
+      </w:r>
+      <w:proofErr w:type="spellEnd"/>
+      <w:r>
+        <w:t>());</w:t>
       </w:r>
     </w:p>
     <w:p>
@@ -2157,708 +2795,67 @@
     <w:p/>
     <w:p>
       <w:r>
-        <w:t xml:space="preserve">    // --- Visualization Modes ---</w:t>
-      </w:r>
-    </w:p>
-    <w:p>
-      <w:r>
-        <w:t xml:space="preserve">    if (</w:t>
-      </w:r>
-      <w:proofErr w:type="spellStart"/>
-      <w:r>
-        <w:t>currentMode</w:t>
-      </w:r>
-      <w:proofErr w:type="spellEnd"/>
-      <w:r>
-        <w:t xml:space="preserve"> == MODE_LINKED_LIST) {</w:t>
-      </w:r>
-    </w:p>
-    <w:p>
-      <w:r>
-        <w:t xml:space="preserve">        Rectangle </w:t>
-      </w:r>
-      <w:proofErr w:type="spellStart"/>
-      <w:r>
-        <w:t>btnAddHead</w:t>
-      </w:r>
-      <w:proofErr w:type="spellEnd"/>
-      <w:r>
-        <w:t xml:space="preserve"> = { 100, 150, 180, 50 };</w:t>
-      </w:r>
-    </w:p>
-    <w:p>
-      <w:r>
-        <w:t xml:space="preserve">        Rectangle </w:t>
-      </w:r>
-      <w:proofErr w:type="spellStart"/>
-      <w:r>
-        <w:t>btnAddTail</w:t>
-      </w:r>
-      <w:proofErr w:type="spellEnd"/>
-      <w:r>
-        <w:t xml:space="preserve"> = { 320, 150, 180, 50 };</w:t>
-      </w:r>
-    </w:p>
-    <w:p>
-      <w:r>
-        <w:t xml:space="preserve">        Rectangle </w:t>
-      </w:r>
-      <w:proofErr w:type="spellStart"/>
-      <w:r>
-        <w:t>btnRemove</w:t>
-      </w:r>
-      <w:proofErr w:type="spellEnd"/>
-      <w:r>
-        <w:t xml:space="preserve"> = { 540, 150, 180, 50 };</w:t>
+        <w:t xml:space="preserve">    // --- Explanation Panel ---</w:t>
+      </w:r>
+    </w:p>
+    <w:p>
+      <w:r>
+        <w:t xml:space="preserve">    </w:t>
+      </w:r>
+      <w:proofErr w:type="spellStart"/>
+      <w:r>
+        <w:t>DrawRectangle</w:t>
+      </w:r>
+      <w:proofErr w:type="spellEnd"/>
+      <w:r>
+        <w:t xml:space="preserve">(0, </w:t>
+      </w:r>
+      <w:proofErr w:type="spellStart"/>
+      <w:r>
+        <w:t>GetScreenHeight</w:t>
+      </w:r>
+      <w:proofErr w:type="spellEnd"/>
+      <w:r>
+        <w:t xml:space="preserve">() - 120, </w:t>
+      </w:r>
+      <w:proofErr w:type="spellStart"/>
+      <w:r>
+        <w:t>GetScreenWidth</w:t>
+      </w:r>
+      <w:proofErr w:type="spellEnd"/>
+      <w:r>
+        <w:t>(), 120, Fade(BLACK, 0.4f));</w:t>
+      </w:r>
+    </w:p>
+    <w:p>
+      <w:r>
+        <w:t xml:space="preserve">    </w:t>
+      </w:r>
+      <w:proofErr w:type="spellStart"/>
+      <w:r>
+        <w:t>DrawText</w:t>
+      </w:r>
+      <w:proofErr w:type="spellEnd"/>
+      <w:r>
+        <w:t xml:space="preserve">(explanation, 50, </w:t>
+      </w:r>
+      <w:proofErr w:type="spellStart"/>
+      <w:r>
+        <w:t>GetScreenHeight</w:t>
+      </w:r>
+      <w:proofErr w:type="spellEnd"/>
+      <w:r>
+        <w:t>() - 100, 20, RAYWHITE);</w:t>
       </w:r>
     </w:p>
     <w:p/>
     <w:p>
       <w:r>
-        <w:t xml:space="preserve">        if (</w:t>
-      </w:r>
-      <w:proofErr w:type="spellStart"/>
-      <w:r>
-        <w:t>DrawButton</w:t>
-      </w:r>
-      <w:proofErr w:type="spellEnd"/>
-      <w:r>
-        <w:t>(</w:t>
-      </w:r>
-      <w:proofErr w:type="spellStart"/>
-      <w:r>
-        <w:t>btnAddHead</w:t>
-      </w:r>
-      <w:proofErr w:type="spellEnd"/>
-      <w:r>
-        <w:t>, "Add Head", DARKGREEN, GREEN)) {</w:t>
-      </w:r>
-    </w:p>
-    <w:p>
-      <w:r>
-        <w:t xml:space="preserve">            </w:t>
-      </w:r>
-      <w:proofErr w:type="spellStart"/>
-      <w:r>
-        <w:t>AddBeforeHead</w:t>
-      </w:r>
-      <w:proofErr w:type="spellEnd"/>
-      <w:r>
-        <w:t>(&amp;</w:t>
-      </w:r>
-      <w:proofErr w:type="spellStart"/>
-      <w:r>
-        <w:t>listHead</w:t>
-      </w:r>
-      <w:proofErr w:type="spellEnd"/>
-      <w:r>
-        <w:t xml:space="preserve">, </w:t>
-      </w:r>
-      <w:proofErr w:type="spellStart"/>
-      <w:r>
-        <w:t>nextValue</w:t>
-      </w:r>
-      <w:proofErr w:type="spellEnd"/>
-      <w:r>
-        <w:t>++, 150, 400);</w:t>
-      </w:r>
-    </w:p>
-    <w:p>
-      <w:r>
-        <w:t xml:space="preserve">            explanation = "Add Head: A new node is created and linked before the current head.";</w:t>
-      </w:r>
-    </w:p>
-    <w:p>
-      <w:r>
-        <w:t xml:space="preserve">        }</w:t>
-      </w:r>
-    </w:p>
-    <w:p>
-      <w:r>
-        <w:t xml:space="preserve">        if (</w:t>
-      </w:r>
-      <w:proofErr w:type="spellStart"/>
-      <w:r>
-        <w:t>DrawButton</w:t>
-      </w:r>
-      <w:proofErr w:type="spellEnd"/>
-      <w:r>
-        <w:t>(</w:t>
-      </w:r>
-      <w:proofErr w:type="spellStart"/>
-      <w:r>
-        <w:t>btnAddTail</w:t>
-      </w:r>
-      <w:proofErr w:type="spellEnd"/>
-      <w:r>
-        <w:t>, "Add Tail", DARKBLUE, BLUE)) {</w:t>
-      </w:r>
-    </w:p>
-    <w:p>
-      <w:r>
-        <w:t xml:space="preserve">            </w:t>
-      </w:r>
-      <w:proofErr w:type="spellStart"/>
-      <w:r>
-        <w:t>AddLast</w:t>
-      </w:r>
-      <w:proofErr w:type="spellEnd"/>
-      <w:r>
-        <w:t>(&amp;</w:t>
-      </w:r>
-      <w:proofErr w:type="spellStart"/>
-      <w:r>
-        <w:t>listHead</w:t>
-      </w:r>
-      <w:proofErr w:type="spellEnd"/>
-      <w:r>
-        <w:t xml:space="preserve">, </w:t>
-      </w:r>
-      <w:proofErr w:type="spellStart"/>
-      <w:r>
-        <w:t>nextValue</w:t>
-      </w:r>
-      <w:proofErr w:type="spellEnd"/>
-      <w:r>
-        <w:t>++, 150, 400);</w:t>
-      </w:r>
-    </w:p>
-    <w:p>
-      <w:r>
-        <w:t xml:space="preserve">            explanation = "Add Tail: A new node is appended at the end of the list.";</w:t>
-      </w:r>
-    </w:p>
-    <w:p>
-      <w:r>
-        <w:t xml:space="preserve">        }</w:t>
-      </w:r>
-    </w:p>
-    <w:p>
-      <w:r>
-        <w:t xml:space="preserve">        if (</w:t>
-      </w:r>
-      <w:proofErr w:type="spellStart"/>
-      <w:r>
-        <w:t>DrawButton</w:t>
-      </w:r>
-      <w:proofErr w:type="spellEnd"/>
-      <w:r>
-        <w:t>(</w:t>
-      </w:r>
-      <w:proofErr w:type="spellStart"/>
-      <w:r>
-        <w:t>btnRemove</w:t>
-      </w:r>
-      <w:proofErr w:type="spellEnd"/>
-      <w:r>
-        <w:t>, "Remove Tail", RED, MAROON)) {</w:t>
-      </w:r>
-    </w:p>
-    <w:p>
-      <w:r>
-        <w:t xml:space="preserve">            </w:t>
-      </w:r>
-      <w:proofErr w:type="spellStart"/>
-      <w:r>
-        <w:t>RemoveLast</w:t>
-      </w:r>
-      <w:proofErr w:type="spellEnd"/>
-      <w:r>
-        <w:t>(&amp;</w:t>
-      </w:r>
-      <w:proofErr w:type="spellStart"/>
-      <w:r>
-        <w:t>listHead</w:t>
-      </w:r>
-      <w:proofErr w:type="spellEnd"/>
-      <w:r>
-        <w:t>);</w:t>
-      </w:r>
-    </w:p>
-    <w:p>
-      <w:r>
-        <w:t xml:space="preserve">            explanation = "Remove Tail: The last node is unlinked and deleted.";</w:t>
-      </w:r>
-    </w:p>
-    <w:p>
-      <w:r>
-        <w:t xml:space="preserve">        }</w:t>
-      </w:r>
-    </w:p>
-    <w:p/>
-    <w:p>
-      <w:r>
-        <w:t xml:space="preserve">        </w:t>
-      </w:r>
-      <w:proofErr w:type="spellStart"/>
-      <w:r>
-        <w:t>DrawLinkedList</w:t>
-      </w:r>
-      <w:proofErr w:type="spellEnd"/>
-      <w:r>
-        <w:t>(</w:t>
-      </w:r>
-      <w:proofErr w:type="spellStart"/>
-      <w:r>
-        <w:t>listHead</w:t>
-      </w:r>
-      <w:proofErr w:type="spellEnd"/>
-      <w:r>
-        <w:t xml:space="preserve">, </w:t>
-      </w:r>
-      <w:proofErr w:type="spellStart"/>
-      <w:r>
-        <w:t>GetScreenWidth</w:t>
-      </w:r>
-      <w:proofErr w:type="spellEnd"/>
-      <w:r>
-        <w:t xml:space="preserve">(), </w:t>
-      </w:r>
-      <w:proofErr w:type="spellStart"/>
-      <w:r>
-        <w:t>GetScreenHeight</w:t>
-      </w:r>
-      <w:proofErr w:type="spellEnd"/>
-      <w:r>
-        <w:t>());</w:t>
-      </w:r>
-    </w:p>
-    <w:p>
-      <w:r>
-        <w:t xml:space="preserve">    }</w:t>
-      </w:r>
-    </w:p>
-    <w:p>
-      <w:r>
-        <w:t xml:space="preserve">    else if (</w:t>
-      </w:r>
-      <w:proofErr w:type="spellStart"/>
-      <w:r>
-        <w:t>currentMode</w:t>
-      </w:r>
-      <w:proofErr w:type="spellEnd"/>
-      <w:r>
-        <w:t xml:space="preserve"> == MODE_BST) {</w:t>
-      </w:r>
-    </w:p>
-    <w:p>
-      <w:r>
-        <w:t xml:space="preserve">        Rectangle </w:t>
-      </w:r>
-      <w:proofErr w:type="spellStart"/>
-      <w:r>
-        <w:t>btnInsert</w:t>
-      </w:r>
-      <w:proofErr w:type="spellEnd"/>
-      <w:r>
-        <w:t xml:space="preserve"> = { 100, 150, 180, 50 };</w:t>
-      </w:r>
-    </w:p>
-    <w:p>
-      <w:r>
-        <w:t xml:space="preserve">        if (</w:t>
-      </w:r>
-      <w:proofErr w:type="spellStart"/>
-      <w:r>
-        <w:t>DrawButton</w:t>
-      </w:r>
-      <w:proofErr w:type="spellEnd"/>
-      <w:r>
-        <w:t>(</w:t>
-      </w:r>
-      <w:proofErr w:type="spellStart"/>
-      <w:r>
-        <w:t>btnInsert</w:t>
-      </w:r>
-      <w:proofErr w:type="spellEnd"/>
-      <w:r>
-        <w:t>, "Insert Node", DARKBLUE, BLUE)) {</w:t>
-      </w:r>
-    </w:p>
-    <w:p>
-      <w:r>
         <w:lastRenderedPageBreak/>
-        <w:t xml:space="preserve">            </w:t>
-      </w:r>
-      <w:proofErr w:type="spellStart"/>
-      <w:r>
-        <w:t>bstRoot</w:t>
-      </w:r>
-      <w:proofErr w:type="spellEnd"/>
-      <w:r>
-        <w:t xml:space="preserve"> = </w:t>
-      </w:r>
-      <w:proofErr w:type="spellStart"/>
-      <w:r>
-        <w:t>BSTInsert</w:t>
-      </w:r>
-      <w:proofErr w:type="spellEnd"/>
-      <w:r>
-        <w:t>(</w:t>
-      </w:r>
-      <w:proofErr w:type="spellStart"/>
-      <w:r>
-        <w:t>bstRoot</w:t>
-      </w:r>
-      <w:proofErr w:type="spellEnd"/>
-      <w:r>
-        <w:t xml:space="preserve">, </w:t>
-      </w:r>
-      <w:proofErr w:type="spellStart"/>
-      <w:r>
-        <w:t>GetRandomValue</w:t>
-      </w:r>
-      <w:proofErr w:type="spellEnd"/>
-      <w:r>
-        <w:t>(1, 99), 640, 250);</w:t>
-      </w:r>
-    </w:p>
-    <w:p>
-      <w:r>
-        <w:t xml:space="preserve">            explanation = "Insert Node: Inserts recursively into BST (smaller -&gt; left, larger -&gt; right).";</w:t>
-      </w:r>
-    </w:p>
-    <w:p>
-      <w:r>
-        <w:t xml:space="preserve">        }</w:t>
-      </w:r>
-    </w:p>
-    <w:p>
-      <w:r>
-        <w:t xml:space="preserve">        </w:t>
-      </w:r>
-      <w:proofErr w:type="spellStart"/>
-      <w:r>
-        <w:t>DrawBST</w:t>
-      </w:r>
-      <w:proofErr w:type="spellEnd"/>
-      <w:r>
-        <w:t>(</w:t>
-      </w:r>
-      <w:proofErr w:type="spellStart"/>
-      <w:r>
-        <w:t>bstRoot</w:t>
-      </w:r>
-      <w:proofErr w:type="spellEnd"/>
-      <w:r>
-        <w:t xml:space="preserve">, </w:t>
-      </w:r>
-      <w:proofErr w:type="spellStart"/>
-      <w:r>
-        <w:t>GetScreenWidth</w:t>
-      </w:r>
-      <w:proofErr w:type="spellEnd"/>
-      <w:r>
-        <w:t xml:space="preserve">(), </w:t>
-      </w:r>
-      <w:proofErr w:type="spellStart"/>
-      <w:r>
-        <w:t>GetScreenHeight</w:t>
-      </w:r>
-      <w:proofErr w:type="spellEnd"/>
-      <w:r>
-        <w:t>());</w:t>
-      </w:r>
-    </w:p>
-    <w:p>
-      <w:r>
-        <w:t xml:space="preserve">    }</w:t>
-      </w:r>
-    </w:p>
-    <w:p>
-      <w:r>
-        <w:t xml:space="preserve">    else if (</w:t>
-      </w:r>
-      <w:proofErr w:type="spellStart"/>
-      <w:r>
-        <w:t>currentMode</w:t>
-      </w:r>
-      <w:proofErr w:type="spellEnd"/>
-      <w:r>
-        <w:t xml:space="preserve"> == MODE_ARRAY) {</w:t>
-      </w:r>
-    </w:p>
-    <w:p>
-      <w:r>
-        <w:t xml:space="preserve">        Rectangle </w:t>
-      </w:r>
-      <w:proofErr w:type="spellStart"/>
-      <w:r>
-        <w:t>btnAdd</w:t>
-      </w:r>
-      <w:proofErr w:type="spellEnd"/>
-      <w:r>
-        <w:t xml:space="preserve"> = { 100, 150, 180, 50 };</w:t>
-      </w:r>
-    </w:p>
-    <w:p>
-      <w:r>
-        <w:t xml:space="preserve">        Rectangle </w:t>
-      </w:r>
-      <w:proofErr w:type="spellStart"/>
-      <w:r>
-        <w:t>btnRemove</w:t>
-      </w:r>
-      <w:proofErr w:type="spellEnd"/>
-      <w:r>
-        <w:t xml:space="preserve"> = { 320, 150, 180, 50 };</w:t>
-      </w:r>
-    </w:p>
-    <w:p/>
-    <w:p>
-      <w:r>
-        <w:t xml:space="preserve">        if (</w:t>
-      </w:r>
-      <w:proofErr w:type="spellStart"/>
-      <w:r>
-        <w:t>DrawButton</w:t>
-      </w:r>
-      <w:proofErr w:type="spellEnd"/>
-      <w:r>
-        <w:t>(</w:t>
-      </w:r>
-      <w:proofErr w:type="spellStart"/>
-      <w:r>
-        <w:t>btnAdd</w:t>
-      </w:r>
-      <w:proofErr w:type="spellEnd"/>
-      <w:r>
-        <w:t>, "Add Element", DARKPURPLE, PURPLE)) {</w:t>
-      </w:r>
-    </w:p>
-    <w:p>
-      <w:r>
-        <w:t xml:space="preserve">            if (</w:t>
-      </w:r>
-      <w:proofErr w:type="spellStart"/>
-      <w:r>
-        <w:t>arrCount</w:t>
-      </w:r>
-      <w:proofErr w:type="spellEnd"/>
-      <w:r>
-        <w:t xml:space="preserve"> &lt; 20) {</w:t>
-      </w:r>
-    </w:p>
-    <w:p>
-      <w:r>
-        <w:t xml:space="preserve">                </w:t>
-      </w:r>
-      <w:proofErr w:type="spellStart"/>
-      <w:r>
-        <w:t>arr</w:t>
-      </w:r>
-      <w:proofErr w:type="spellEnd"/>
-      <w:r>
-        <w:t>[</w:t>
-      </w:r>
-      <w:proofErr w:type="spellStart"/>
-      <w:r>
-        <w:t>arrCount</w:t>
-      </w:r>
-      <w:proofErr w:type="spellEnd"/>
-      <w:r>
-        <w:t xml:space="preserve">++] = </w:t>
-      </w:r>
-      <w:proofErr w:type="spellStart"/>
-      <w:r>
-        <w:t>GetRandomValue</w:t>
-      </w:r>
-      <w:proofErr w:type="spellEnd"/>
-      <w:r>
-        <w:t>(1, 99);</w:t>
-      </w:r>
-    </w:p>
-    <w:p>
-      <w:r>
-        <w:t xml:space="preserve">                explanation = "Add Element: Appended new value to the end of the array.";</w:t>
-      </w:r>
-    </w:p>
-    <w:p>
-      <w:r>
-        <w:t xml:space="preserve">            }</w:t>
-      </w:r>
-    </w:p>
-    <w:p>
-      <w:r>
-        <w:t xml:space="preserve">        }</w:t>
-      </w:r>
-    </w:p>
-    <w:p>
-      <w:r>
-        <w:t xml:space="preserve">        if (</w:t>
-      </w:r>
-      <w:proofErr w:type="spellStart"/>
-      <w:r>
-        <w:t>DrawButton</w:t>
-      </w:r>
-      <w:proofErr w:type="spellEnd"/>
-      <w:r>
-        <w:t>(</w:t>
-      </w:r>
-      <w:proofErr w:type="spellStart"/>
-      <w:r>
-        <w:t>btnRemove</w:t>
-      </w:r>
-      <w:proofErr w:type="spellEnd"/>
-      <w:r>
-        <w:t>, "Remove Last", RED, MAROON)) {</w:t>
-      </w:r>
-    </w:p>
-    <w:p>
-      <w:r>
-        <w:t xml:space="preserve">            if (</w:t>
-      </w:r>
-      <w:proofErr w:type="spellStart"/>
-      <w:r>
-        <w:t>arrCount</w:t>
-      </w:r>
-      <w:proofErr w:type="spellEnd"/>
-      <w:r>
-        <w:t xml:space="preserve"> &gt; 0) {</w:t>
-      </w:r>
-    </w:p>
-    <w:p>
-      <w:r>
-        <w:t xml:space="preserve">                </w:t>
-      </w:r>
-      <w:proofErr w:type="spellStart"/>
-      <w:r>
-        <w:t>arrCount</w:t>
-      </w:r>
-      <w:proofErr w:type="spellEnd"/>
-      <w:r>
-        <w:t>--;</w:t>
-      </w:r>
-    </w:p>
-    <w:p>
-      <w:r>
-        <w:t xml:space="preserve">                explanation = "Remove Element: Removed the last value (arrays have fixed order, no pointers).";</w:t>
-      </w:r>
-    </w:p>
-    <w:p>
-      <w:r>
-        <w:t xml:space="preserve">            }</w:t>
-      </w:r>
-    </w:p>
-    <w:p>
-      <w:r>
-        <w:t xml:space="preserve">        }</w:t>
-      </w:r>
-    </w:p>
-    <w:p/>
-    <w:p>
-      <w:r>
-        <w:t xml:space="preserve">        </w:t>
-      </w:r>
-      <w:proofErr w:type="spellStart"/>
-      <w:r>
-        <w:t>DrawArray</w:t>
-      </w:r>
-      <w:proofErr w:type="spellEnd"/>
-      <w:r>
-        <w:t>(</w:t>
-      </w:r>
-      <w:proofErr w:type="spellStart"/>
-      <w:r>
-        <w:t>arr</w:t>
-      </w:r>
-      <w:proofErr w:type="spellEnd"/>
-      <w:r>
-        <w:t xml:space="preserve">, </w:t>
-      </w:r>
-      <w:proofErr w:type="spellStart"/>
-      <w:r>
-        <w:t>arrCount</w:t>
-      </w:r>
-      <w:proofErr w:type="spellEnd"/>
-      <w:r>
-        <w:t xml:space="preserve">, </w:t>
-      </w:r>
-      <w:proofErr w:type="spellStart"/>
-      <w:r>
-        <w:t>GetScreenWidth</w:t>
-      </w:r>
-      <w:proofErr w:type="spellEnd"/>
-      <w:r>
-        <w:t xml:space="preserve">(), </w:t>
-      </w:r>
-      <w:proofErr w:type="spellStart"/>
-      <w:r>
-        <w:t>GetScreenHeight</w:t>
-      </w:r>
-      <w:proofErr w:type="spellEnd"/>
-      <w:r>
-        <w:t>());</w:t>
-      </w:r>
-    </w:p>
-    <w:p>
-      <w:r>
-        <w:t xml:space="preserve">    }</w:t>
-      </w:r>
-    </w:p>
-    <w:p/>
-    <w:p>
-      <w:r>
-        <w:t xml:space="preserve">    // --- Explanation Panel ---</w:t>
-      </w:r>
-    </w:p>
-    <w:p>
-      <w:r>
         <w:t xml:space="preserve">    </w:t>
       </w:r>
       <w:proofErr w:type="spellStart"/>
       <w:r>
-        <w:t>DrawRectangle</w:t>
-      </w:r>
-      <w:proofErr w:type="spellEnd"/>
-      <w:r>
-        <w:t xml:space="preserve">(0, </w:t>
-      </w:r>
-      <w:proofErr w:type="spellStart"/>
-      <w:r>
-        <w:t>GetScreenHeight</w:t>
-      </w:r>
-      <w:proofErr w:type="spellEnd"/>
-      <w:r>
-        <w:t xml:space="preserve">() - 120, </w:t>
-      </w:r>
-      <w:proofErr w:type="spellStart"/>
-      <w:r>
-        <w:t>GetScreenWidth</w:t>
-      </w:r>
-      <w:proofErr w:type="spellEnd"/>
-      <w:r>
-        <w:t>(), 120, Fade(BLACK, 0.4f));</w:t>
-      </w:r>
-    </w:p>
-    <w:p>
-      <w:r>
-        <w:t xml:space="preserve">    </w:t>
-      </w:r>
-      <w:proofErr w:type="spellStart"/>
-      <w:r>
-        <w:t>DrawText</w:t>
-      </w:r>
-      <w:proofErr w:type="spellEnd"/>
-      <w:r>
-        <w:t xml:space="preserve">(explanation, 50, </w:t>
-      </w:r>
-      <w:proofErr w:type="spellStart"/>
-      <w:r>
-        <w:t>GetScreenHeight</w:t>
-      </w:r>
-      <w:proofErr w:type="spellEnd"/>
-      <w:r>
-        <w:t>() - 100, 20, RAYWHITE);</w:t>
-      </w:r>
-    </w:p>
-    <w:p/>
-    <w:p>
-      <w:r>
-        <w:t xml:space="preserve">    </w:t>
-      </w:r>
-      <w:proofErr w:type="spellStart"/>
-      <w:r>
         <w:t>EndDrawing</w:t>
       </w:r>
       <w:proofErr w:type="spellEnd"/>
@@ -2868,14 +2865,13 @@
     </w:p>
     <w:p>
       <w:r>
-        <w:lastRenderedPageBreak/>
         <w:t>}</w:t>
       </w:r>
     </w:p>
     <w:p>
       <w:r>
         <w:pict w14:anchorId="43AF13DF">
-          <v:rect id="_x0000_i1089" style="width:0;height:1.5pt" o:hralign="center" o:hrstd="t" o:hr="t" fillcolor="#a0a0a0" stroked="f"/>
+          <v:rect id="_x0000_i1032" style="width:0;height:1.5pt" o:hralign="center" o:hrstd="t" o:hr="t" fillcolor="#a0a0a0" stroked="f"/>
         </w:pict>
       </w:r>
     </w:p>
@@ -2962,7 +2958,7 @@
     <w:p>
       <w:r>
         <w:pict w14:anchorId="2E9A2748">
-          <v:rect id="_x0000_i1090" style="width:0;height:1.5pt" o:hralign="center" o:hrstd="t" o:hr="t" fillcolor="#a0a0a0" stroked="f"/>
+          <v:rect id="_x0000_i1033" style="width:0;height:1.5pt" o:hralign="center" o:hrstd="t" o:hr="t" fillcolor="#a0a0a0" stroked="f"/>
         </w:pict>
       </w:r>
     </w:p>
@@ -4560,6 +4556,7 @@
   <w:style w:type="character" w:default="1" w:styleId="DefaultParagraphFont">
     <w:name w:val="Default Paragraph Font"/>
     <w:uiPriority w:val="1"/>
+    <w:semiHidden/>
     <w:unhideWhenUsed/>
   </w:style>
   <w:style w:type="table" w:default="1" w:styleId="TableNormal">

</xml_diff>